<commit_message>
B931057 use case descriptions 수정
</commit_message>
<xml_diff>
--- a/Use_case_descriptions.docx
+++ b/Use_case_descriptions.docx
@@ -3,36 +3,13 @@
 <w:document xmlns:wpc="http://schemas.microsoft.com/office/word/2010/wordprocessingCanvas" xmlns:cx="http://schemas.microsoft.com/office/drawing/2014/chartex" xmlns:cx1="http://schemas.microsoft.com/office/drawing/2015/9/8/chartex" xmlns:cx2="http://schemas.microsoft.com/office/drawing/2015/10/21/chartex" xmlns:cx3="http://schemas.microsoft.com/office/drawing/2016/5/9/chartex" xmlns:cx4="http://schemas.microsoft.com/office/drawing/2016/5/10/chartex" xmlns:cx5="http://schemas.microsoft.com/office/drawing/2016/5/11/chartex" xmlns:cx6="http://schemas.microsoft.com/office/drawing/2016/5/12/chartex" xmlns:cx7="http://schemas.microsoft.com/office/drawing/2016/5/13/chartex" xmlns:cx8="http://schemas.microsoft.com/office/drawing/2016/5/14/chartex" xmlns:mc="http://schemas.openxmlformats.org/markup-compatibility/2006" xmlns:aink="http://schemas.microsoft.com/office/drawing/2016/ink" xmlns:am3d="http://schemas.microsoft.com/office/drawing/2017/model3d" xmlns:o="urn:schemas-microsoft-com:office:office" xmlns:oel="http://schemas.microsoft.com/office/2019/extlst" xmlns:r="http://schemas.openxmlformats.org/officeDocument/2006/relationships" xmlns:m="http://schemas.openxmlformats.org/officeDocument/2006/math" xmlns:v="urn:schemas-microsoft-com:vml" xmlns:wp14="http://schemas.microsoft.com/office/word/2010/wordprocessingDrawing" xmlns:wp="http://schemas.openxmlformats.org/drawingml/2006/wordprocessingDrawing" xmlns:w10="urn:schemas-microsoft-com:office:word" xmlns:w="http://schemas.openxmlformats.org/wordprocessingml/2006/main" xmlns:w14="http://schemas.microsoft.com/office/word/2010/wordml" xmlns:w15="http://schemas.microsoft.com/office/word/2012/wordml" xmlns:w16cex="http://schemas.microsoft.com/office/word/2018/wordml/cex" xmlns:w16cid="http://schemas.microsoft.com/office/word/2016/wordml/cid" xmlns:w16="http://schemas.microsoft.com/office/word/2018/wordml" xmlns:w16du="http://schemas.microsoft.com/office/word/2023/wordml/word16du" xmlns:w16sdtdh="http://schemas.microsoft.com/office/word/2020/wordml/sdtdatahash" xmlns:w16sdtfl="http://schemas.microsoft.com/office/word/2024/wordml/sdtformatlock" xmlns:w16se="http://schemas.microsoft.com/office/word/2015/wordml/symex" xmlns:wpg="http://schemas.microsoft.com/office/word/2010/wordprocessingGroup" xmlns:wpi="http://schemas.microsoft.com/office/word/2010/wordprocessingInk" xmlns:wne="http://schemas.microsoft.com/office/word/2006/wordml" xmlns:wps="http://schemas.microsoft.com/office/word/2010/wordprocessingShape" mc:Ignorable="w14 w15 w16se w16cid w16 w16cex w16sdtdh w16sdtfl w16du wp14">
   <w:body>
     <w:p>
-      <w:pPr>
-        <w:rPr>
-          <w:rFonts w:hint="eastAsia"/>
-          <w:lang w:eastAsia="ko-KR"/>
-        </w:rPr>
-      </w:pPr>
-      <w:r>
-        <w:rPr>
-          <w:rFonts w:hint="eastAsia"/>
-          <w:lang w:eastAsia="ko-KR"/>
-        </w:rPr>
-        <w:t>1.</w:t>
-      </w:r>
       <w:r>
         <w:rPr>
           <w:rFonts w:hint="eastAsia"/>
         </w:rPr>
-        <w:t xml:space="preserve"> </w:t>
+        <w:t>1. 회원가입</w:t>
       </w:r>
       <w:r>
-        <w:rPr>
-          <w:rFonts w:hint="eastAsia"/>
-          <w:lang w:eastAsia="ko-KR"/>
-        </w:rPr>
-        <w:t>회원가입</w:t>
-      </w:r>
-      <w:r>
-        <w:rPr>
-          <w:lang w:eastAsia="ko-KR"/>
-        </w:rPr>
         <w:tab/>
       </w:r>
     </w:p>
@@ -57,14 +34,12 @@
             <w:pPr>
               <w:rPr>
                 <w:szCs w:val="22"/>
-                <w:lang w:eastAsia="ko-KR"/>
-              </w:rPr>
-            </w:pPr>
-            <w:r>
-              <w:rPr>
-                <w:rFonts w:hint="eastAsia"/>
-                <w:szCs w:val="22"/>
-                <w:lang w:eastAsia="ko-KR"/>
+              </w:rPr>
+            </w:pPr>
+            <w:r>
+              <w:rPr>
+                <w:rFonts w:hint="eastAsia"/>
+                <w:szCs w:val="22"/>
               </w:rPr>
               <w:t>No.</w:t>
             </w:r>
@@ -79,14 +54,12 @@
             <w:pPr>
               <w:rPr>
                 <w:szCs w:val="22"/>
-                <w:lang w:eastAsia="ko-KR"/>
-              </w:rPr>
-            </w:pPr>
-            <w:r>
-              <w:rPr>
-                <w:rFonts w:hint="eastAsia"/>
-                <w:szCs w:val="22"/>
-                <w:lang w:eastAsia="ko-KR"/>
+              </w:rPr>
+            </w:pPr>
+            <w:r>
+              <w:rPr>
+                <w:rFonts w:hint="eastAsia"/>
+                <w:szCs w:val="22"/>
               </w:rPr>
               <w:t>Actor action</w:t>
             </w:r>
@@ -101,14 +74,12 @@
             <w:pPr>
               <w:rPr>
                 <w:szCs w:val="22"/>
-                <w:lang w:eastAsia="ko-KR"/>
-              </w:rPr>
-            </w:pPr>
-            <w:r>
-              <w:rPr>
-                <w:rFonts w:hint="eastAsia"/>
-                <w:szCs w:val="22"/>
-                <w:lang w:eastAsia="ko-KR"/>
+              </w:rPr>
+            </w:pPr>
+            <w:r>
+              <w:rPr>
+                <w:rFonts w:hint="eastAsia"/>
+                <w:szCs w:val="22"/>
               </w:rPr>
               <w:t>System response</w:t>
             </w:r>
@@ -124,14 +95,12 @@
             <w:pPr>
               <w:rPr>
                 <w:szCs w:val="22"/>
-                <w:lang w:eastAsia="ko-KR"/>
-              </w:rPr>
-            </w:pPr>
-            <w:r>
-              <w:rPr>
-                <w:rFonts w:hint="eastAsia"/>
-                <w:szCs w:val="22"/>
-                <w:lang w:eastAsia="ko-KR"/>
+              </w:rPr>
+            </w:pPr>
+            <w:r>
+              <w:rPr>
+                <w:rFonts w:hint="eastAsia"/>
+                <w:szCs w:val="22"/>
               </w:rPr>
               <w:t>1</w:t>
             </w:r>
@@ -145,7 +114,6 @@
             <w:pPr>
               <w:rPr>
                 <w:szCs w:val="22"/>
-                <w:lang w:eastAsia="ko-KR"/>
               </w:rPr>
             </w:pPr>
             <w:r>
@@ -164,7 +132,6 @@
             <w:pPr>
               <w:rPr>
                 <w:szCs w:val="22"/>
-                <w:lang w:eastAsia="ko-KR"/>
               </w:rPr>
             </w:pPr>
           </w:p>
@@ -179,14 +146,12 @@
             <w:pPr>
               <w:rPr>
                 <w:szCs w:val="22"/>
-                <w:lang w:eastAsia="ko-KR"/>
-              </w:rPr>
-            </w:pPr>
-            <w:r>
-              <w:rPr>
-                <w:rFonts w:hint="eastAsia"/>
-                <w:szCs w:val="22"/>
-                <w:lang w:eastAsia="ko-KR"/>
+              </w:rPr>
+            </w:pPr>
+            <w:r>
+              <w:rPr>
+                <w:rFonts w:hint="eastAsia"/>
+                <w:szCs w:val="22"/>
               </w:rPr>
               <w:t>2</w:t>
             </w:r>
@@ -200,7 +165,6 @@
             <w:pPr>
               <w:rPr>
                 <w:szCs w:val="22"/>
-                <w:lang w:eastAsia="ko-KR"/>
               </w:rPr>
             </w:pPr>
           </w:p>
@@ -211,52 +175,93 @@
           </w:tcPr>
           <w:p>
             <w:pPr>
-              <w:rPr>
-                <w:szCs w:val="22"/>
-                <w:lang w:eastAsia="ko-KR"/>
-              </w:rPr>
-            </w:pPr>
-            <w:r>
-              <w:rPr>
-                <w:szCs w:val="22"/>
-              </w:rPr>
-              <w:t xml:space="preserve">회원가입을 </w:t>
-            </w:r>
-            <w:r>
-              <w:rPr>
-                <w:rFonts w:hint="eastAsia"/>
-                <w:szCs w:val="22"/>
-                <w:lang w:eastAsia="ko-KR"/>
-              </w:rPr>
-              <w:t>성공했다는</w:t>
-            </w:r>
-            <w:r>
-              <w:rPr>
-                <w:szCs w:val="22"/>
-              </w:rPr>
-              <w:t xml:space="preserve"> 메시지를 출력한다.</w:t>
+              <w:pStyle w:val="ab"/>
+              <w:spacing w:before="0" w:beforeAutospacing="0" w:after="0" w:afterAutospacing="0" w:line="384" w:lineRule="auto"/>
+              <w:rPr>
+                <w:sz w:val="20"/>
+                <w:szCs w:val="20"/>
+              </w:rPr>
+            </w:pPr>
+            <w:r>
+              <w:rPr>
+                <w:rFonts w:ascii="맑은 고딕" w:eastAsia="맑은 고딕" w:hAnsi="맑은 고딕" w:hint="eastAsia"/>
+                <w:b/>
+                <w:bCs/>
+                <w:color w:val="000000"/>
+                <w:sz w:val="20"/>
+                <w:szCs w:val="20"/>
+              </w:rPr>
+              <w:t>1.1. 회원가입</w:t>
+            </w:r>
+          </w:p>
+          <w:p>
+            <w:pPr>
+              <w:rPr>
+                <w:rFonts w:ascii="맑은 고딕" w:eastAsia="맑은 고딕" w:hAnsi="맑은 고딕"/>
+                <w:color w:val="000000"/>
+                <w:sz w:val="20"/>
+                <w:szCs w:val="20"/>
+              </w:rPr>
+            </w:pPr>
+            <w:r>
+              <w:rPr>
+                <w:rFonts w:ascii="맑은 고딕" w:eastAsia="맑은 고딕" w:hAnsi="맑은 고딕" w:hint="eastAsia"/>
+                <w:color w:val="000000"/>
+                <w:sz w:val="20"/>
+                <w:szCs w:val="20"/>
+              </w:rPr>
+              <w:t xml:space="preserve">&gt; [ID] [비밀번호] [전화번호] </w:t>
+            </w:r>
+          </w:p>
+          <w:p>
+            <w:pPr>
+              <w:rPr>
+                <w:rFonts w:hint="eastAsia"/>
+                <w:sz w:val="20"/>
+                <w:szCs w:val="20"/>
+              </w:rPr>
+            </w:pPr>
+            <w:r>
+              <w:rPr>
+                <w:rFonts w:hint="eastAsia"/>
+                <w:sz w:val="20"/>
+                <w:szCs w:val="20"/>
+              </w:rPr>
+              <w:t>를 출력</w:t>
+            </w:r>
+            <w:r>
+              <w:rPr>
+                <w:rFonts w:hint="eastAsia"/>
+                <w:sz w:val="20"/>
+                <w:szCs w:val="20"/>
+              </w:rPr>
+              <w:t>한다.</w:t>
+            </w:r>
+            <w:r>
+              <w:rPr>
+                <w:rFonts w:hint="eastAsia"/>
+                <w:sz w:val="20"/>
+                <w:szCs w:val="20"/>
+              </w:rPr>
+              <w:t xml:space="preserve"> </w:t>
+            </w:r>
+            <w:r>
+              <w:rPr>
+                <w:rFonts w:hint="eastAsia"/>
+                <w:sz w:val="20"/>
+                <w:szCs w:val="20"/>
+              </w:rPr>
+              <w:t>(출력파일에 작성)</w:t>
             </w:r>
           </w:p>
         </w:tc>
       </w:tr>
     </w:tbl>
+    <w:p/>
     <w:p>
-      <w:pPr>
-        <w:rPr>
-          <w:lang w:eastAsia="ko-KR"/>
-        </w:rPr>
-      </w:pPr>
-    </w:p>
-    <w:p>
-      <w:pPr>
-        <w:rPr>
-          <w:lang w:eastAsia="ko-KR"/>
-        </w:rPr>
-      </w:pPr>
       <w:r>
         <w:rPr>
           <w:rFonts w:hint="eastAsia"/>
-          <w:lang w:eastAsia="ko-KR"/>
         </w:rPr>
         <w:t>2. 로그인</w:t>
       </w:r>
@@ -282,14 +287,12 @@
             <w:pPr>
               <w:rPr>
                 <w:szCs w:val="22"/>
-                <w:lang w:eastAsia="ko-KR"/>
-              </w:rPr>
-            </w:pPr>
-            <w:r>
-              <w:rPr>
-                <w:rFonts w:hint="eastAsia"/>
-                <w:szCs w:val="22"/>
-                <w:lang w:eastAsia="ko-KR"/>
+              </w:rPr>
+            </w:pPr>
+            <w:r>
+              <w:rPr>
+                <w:rFonts w:hint="eastAsia"/>
+                <w:szCs w:val="22"/>
               </w:rPr>
               <w:t>No.</w:t>
             </w:r>
@@ -304,14 +307,12 @@
             <w:pPr>
               <w:rPr>
                 <w:szCs w:val="22"/>
-                <w:lang w:eastAsia="ko-KR"/>
-              </w:rPr>
-            </w:pPr>
-            <w:r>
-              <w:rPr>
-                <w:rFonts w:hint="eastAsia"/>
-                <w:szCs w:val="22"/>
-                <w:lang w:eastAsia="ko-KR"/>
+              </w:rPr>
+            </w:pPr>
+            <w:r>
+              <w:rPr>
+                <w:rFonts w:hint="eastAsia"/>
+                <w:szCs w:val="22"/>
               </w:rPr>
               <w:t>Actor action</w:t>
             </w:r>
@@ -326,14 +327,12 @@
             <w:pPr>
               <w:rPr>
                 <w:szCs w:val="22"/>
-                <w:lang w:eastAsia="ko-KR"/>
-              </w:rPr>
-            </w:pPr>
-            <w:r>
-              <w:rPr>
-                <w:rFonts w:hint="eastAsia"/>
-                <w:szCs w:val="22"/>
-                <w:lang w:eastAsia="ko-KR"/>
+              </w:rPr>
+            </w:pPr>
+            <w:r>
+              <w:rPr>
+                <w:rFonts w:hint="eastAsia"/>
+                <w:szCs w:val="22"/>
               </w:rPr>
               <w:t>System response</w:t>
             </w:r>
@@ -349,14 +348,12 @@
             <w:pPr>
               <w:rPr>
                 <w:szCs w:val="22"/>
-                <w:lang w:eastAsia="ko-KR"/>
-              </w:rPr>
-            </w:pPr>
-            <w:r>
-              <w:rPr>
-                <w:rFonts w:hint="eastAsia"/>
-                <w:szCs w:val="22"/>
-                <w:lang w:eastAsia="ko-KR"/>
+              </w:rPr>
+            </w:pPr>
+            <w:r>
+              <w:rPr>
+                <w:rFonts w:hint="eastAsia"/>
+                <w:szCs w:val="22"/>
               </w:rPr>
               <w:t>1</w:t>
             </w:r>
@@ -369,12 +366,18 @@
           <w:p>
             <w:pPr>
               <w:rPr>
-                <w:szCs w:val="22"/>
-                <w:lang w:eastAsia="ko-KR"/>
-              </w:rPr>
-            </w:pPr>
-            <w:r>
-              <w:t>ID와 비밀번호를 입력하고 로그인 버튼을 누른다.</w:t>
+                <w:rFonts w:hint="eastAsia"/>
+                <w:szCs w:val="22"/>
+              </w:rPr>
+            </w:pPr>
+            <w:r>
+              <w:t>ID와 비밀번호를 입력</w:t>
+            </w:r>
+            <w:r>
+              <w:rPr>
+                <w:rFonts w:hint="eastAsia"/>
+              </w:rPr>
+              <w:t>한다.</w:t>
             </w:r>
           </w:p>
         </w:tc>
@@ -386,7 +389,6 @@
             <w:pPr>
               <w:rPr>
                 <w:szCs w:val="22"/>
-                <w:lang w:eastAsia="ko-KR"/>
               </w:rPr>
             </w:pPr>
           </w:p>
@@ -401,14 +403,12 @@
             <w:pPr>
               <w:rPr>
                 <w:szCs w:val="22"/>
-                <w:lang w:eastAsia="ko-KR"/>
-              </w:rPr>
-            </w:pPr>
-            <w:r>
-              <w:rPr>
-                <w:rFonts w:hint="eastAsia"/>
-                <w:szCs w:val="22"/>
-                <w:lang w:eastAsia="ko-KR"/>
+              </w:rPr>
+            </w:pPr>
+            <w:r>
+              <w:rPr>
+                <w:rFonts w:hint="eastAsia"/>
+                <w:szCs w:val="22"/>
               </w:rPr>
               <w:t>2</w:t>
             </w:r>
@@ -422,7 +422,6 @@
             <w:pPr>
               <w:rPr>
                 <w:szCs w:val="22"/>
-                <w:lang w:eastAsia="ko-KR"/>
               </w:rPr>
             </w:pPr>
           </w:p>
@@ -433,46 +432,85 @@
           </w:tcPr>
           <w:p>
             <w:pPr>
-              <w:rPr>
-                <w:szCs w:val="22"/>
-                <w:lang w:eastAsia="ko-KR"/>
-              </w:rPr>
-            </w:pPr>
-            <w:r>
-              <w:t>로그인</w:t>
-            </w:r>
-            <w:r>
-              <w:rPr>
-                <w:rFonts w:hint="eastAsia"/>
-                <w:lang w:eastAsia="ko-KR"/>
-              </w:rPr>
-              <w:t>이 성공했다는</w:t>
-            </w:r>
-            <w:r>
-              <w:t xml:space="preserve"> 메세지를 출력한다.</w:t>
+              <w:pStyle w:val="ab"/>
+              <w:spacing w:before="0" w:beforeAutospacing="0" w:after="0" w:afterAutospacing="0" w:line="384" w:lineRule="auto"/>
+              <w:rPr>
+                <w:sz w:val="20"/>
+                <w:szCs w:val="20"/>
+              </w:rPr>
+            </w:pPr>
+            <w:r>
+              <w:rPr>
+                <w:rFonts w:ascii="맑은 고딕" w:eastAsia="맑은 고딕" w:hAnsi="맑은 고딕" w:hint="eastAsia"/>
+                <w:b/>
+                <w:bCs/>
+                <w:color w:val="000000"/>
+                <w:sz w:val="20"/>
+                <w:szCs w:val="20"/>
+              </w:rPr>
+              <w:t xml:space="preserve">2.1. 로그인 </w:t>
+            </w:r>
+          </w:p>
+          <w:p>
+            <w:pPr>
+              <w:rPr>
+                <w:rFonts w:ascii="맑은 고딕" w:eastAsia="맑은 고딕" w:hAnsi="맑은 고딕"/>
+                <w:color w:val="000000"/>
+                <w:sz w:val="20"/>
+                <w:szCs w:val="20"/>
+              </w:rPr>
+            </w:pPr>
+            <w:r>
+              <w:rPr>
+                <w:rFonts w:ascii="맑은 고딕" w:eastAsia="맑은 고딕" w:hAnsi="맑은 고딕" w:hint="eastAsia"/>
+                <w:color w:val="000000"/>
+                <w:sz w:val="20"/>
+                <w:szCs w:val="20"/>
+              </w:rPr>
+              <w:t xml:space="preserve">&gt; [ID] [비밀번호] </w:t>
+            </w:r>
+          </w:p>
+          <w:p>
+            <w:pPr>
+              <w:rPr>
+                <w:szCs w:val="22"/>
+              </w:rPr>
+            </w:pPr>
+            <w:r>
+              <w:rPr>
+                <w:rFonts w:ascii="맑은 고딕" w:eastAsia="맑은 고딕" w:hAnsi="맑은 고딕" w:hint="eastAsia"/>
+                <w:color w:val="000000"/>
+                <w:sz w:val="20"/>
+                <w:szCs w:val="20"/>
+              </w:rPr>
+              <w:t>를 출력한다.</w:t>
+            </w:r>
+            <w:r>
+              <w:rPr>
+                <w:rFonts w:ascii="맑은 고딕" w:eastAsia="맑은 고딕" w:hAnsi="맑은 고딕" w:hint="eastAsia"/>
+                <w:color w:val="000000"/>
+                <w:sz w:val="20"/>
+                <w:szCs w:val="20"/>
+              </w:rPr>
+              <w:t xml:space="preserve"> </w:t>
+            </w:r>
+            <w:r>
+              <w:rPr>
+                <w:rFonts w:hint="eastAsia"/>
+                <w:sz w:val="20"/>
+                <w:szCs w:val="20"/>
+              </w:rPr>
+              <w:t>(출력파일에 작성)</w:t>
             </w:r>
           </w:p>
         </w:tc>
       </w:tr>
     </w:tbl>
+    <w:p/>
     <w:p>
-      <w:pPr>
-        <w:rPr>
-          <w:lang w:eastAsia="ko-KR"/>
-        </w:rPr>
-      </w:pPr>
-    </w:p>
-    <w:p>
-      <w:pPr>
-        <w:rPr>
-          <w:rFonts w:hint="eastAsia"/>
-          <w:lang w:eastAsia="ko-KR"/>
-        </w:rPr>
-      </w:pPr>
       <w:r>
         <w:rPr>
           <w:rFonts w:hint="eastAsia"/>
-          <w:lang w:eastAsia="ko-KR"/>
         </w:rPr>
         <w:t>3. 로그아웃</w:t>
       </w:r>
@@ -498,14 +536,12 @@
             <w:pPr>
               <w:rPr>
                 <w:szCs w:val="22"/>
-                <w:lang w:eastAsia="ko-KR"/>
-              </w:rPr>
-            </w:pPr>
-            <w:r>
-              <w:rPr>
-                <w:rFonts w:hint="eastAsia"/>
-                <w:szCs w:val="22"/>
-                <w:lang w:eastAsia="ko-KR"/>
+              </w:rPr>
+            </w:pPr>
+            <w:r>
+              <w:rPr>
+                <w:rFonts w:hint="eastAsia"/>
+                <w:szCs w:val="22"/>
               </w:rPr>
               <w:t>No.</w:t>
             </w:r>
@@ -520,14 +556,12 @@
             <w:pPr>
               <w:rPr>
                 <w:szCs w:val="22"/>
-                <w:lang w:eastAsia="ko-KR"/>
-              </w:rPr>
-            </w:pPr>
-            <w:r>
-              <w:rPr>
-                <w:rFonts w:hint="eastAsia"/>
-                <w:szCs w:val="22"/>
-                <w:lang w:eastAsia="ko-KR"/>
+              </w:rPr>
+            </w:pPr>
+            <w:r>
+              <w:rPr>
+                <w:rFonts w:hint="eastAsia"/>
+                <w:szCs w:val="22"/>
               </w:rPr>
               <w:t>Actor action</w:t>
             </w:r>
@@ -542,14 +576,12 @@
             <w:pPr>
               <w:rPr>
                 <w:szCs w:val="22"/>
-                <w:lang w:eastAsia="ko-KR"/>
-              </w:rPr>
-            </w:pPr>
-            <w:r>
-              <w:rPr>
-                <w:rFonts w:hint="eastAsia"/>
-                <w:szCs w:val="22"/>
-                <w:lang w:eastAsia="ko-KR"/>
+              </w:rPr>
+            </w:pPr>
+            <w:r>
+              <w:rPr>
+                <w:rFonts w:hint="eastAsia"/>
+                <w:szCs w:val="22"/>
               </w:rPr>
               <w:t>System response</w:t>
             </w:r>
@@ -565,14 +597,12 @@
             <w:pPr>
               <w:rPr>
                 <w:szCs w:val="22"/>
-                <w:lang w:eastAsia="ko-KR"/>
-              </w:rPr>
-            </w:pPr>
-            <w:r>
-              <w:rPr>
-                <w:rFonts w:hint="eastAsia"/>
-                <w:szCs w:val="22"/>
-                <w:lang w:eastAsia="ko-KR"/>
+              </w:rPr>
+            </w:pPr>
+            <w:r>
+              <w:rPr>
+                <w:rFonts w:hint="eastAsia"/>
+                <w:szCs w:val="22"/>
               </w:rPr>
               <w:t>1</w:t>
             </w:r>
@@ -586,12 +616,8 @@
             <w:pPr>
               <w:rPr>
                 <w:szCs w:val="22"/>
-                <w:lang w:eastAsia="ko-KR"/>
-              </w:rPr>
-            </w:pPr>
-            <w:r>
-              <w:t>로그아웃 버튼을 누른다.</w:t>
-            </w:r>
+              </w:rPr>
+            </w:pPr>
           </w:p>
         </w:tc>
         <w:tc>
@@ -600,84 +626,85 @@
           </w:tcPr>
           <w:p>
             <w:pPr>
-              <w:rPr>
-                <w:szCs w:val="22"/>
-                <w:lang w:eastAsia="ko-KR"/>
-              </w:rPr>
-            </w:pPr>
-          </w:p>
-        </w:tc>
-      </w:tr>
-      <w:tr>
-        <w:tc>
-          <w:tcPr>
-            <w:tcW w:w="1838" w:type="dxa"/>
-          </w:tcPr>
-          <w:p>
-            <w:pPr>
-              <w:rPr>
-                <w:szCs w:val="22"/>
-                <w:lang w:eastAsia="ko-KR"/>
-              </w:rPr>
-            </w:pPr>
-            <w:r>
-              <w:rPr>
-                <w:rFonts w:hint="eastAsia"/>
-                <w:szCs w:val="22"/>
-                <w:lang w:eastAsia="ko-KR"/>
-              </w:rPr>
-              <w:t>2</w:t>
-            </w:r>
-          </w:p>
-        </w:tc>
-        <w:tc>
-          <w:tcPr>
-            <w:tcW w:w="3544" w:type="dxa"/>
-          </w:tcPr>
-          <w:p>
-            <w:pPr>
-              <w:rPr>
-                <w:szCs w:val="22"/>
-                <w:lang w:eastAsia="ko-KR"/>
-              </w:rPr>
-            </w:pPr>
-          </w:p>
-        </w:tc>
-        <w:tc>
-          <w:tcPr>
-            <w:tcW w:w="3634" w:type="dxa"/>
-          </w:tcPr>
-          <w:p>
-            <w:pPr>
-              <w:rPr>
-                <w:szCs w:val="22"/>
-                <w:lang w:eastAsia="ko-KR"/>
-              </w:rPr>
-            </w:pPr>
-            <w:r>
-              <w:t>시스템 접속 상태가 종료된다.</w:t>
+              <w:pStyle w:val="ab"/>
+              <w:spacing w:before="0" w:beforeAutospacing="0" w:after="0" w:afterAutospacing="0" w:line="384" w:lineRule="auto"/>
+              <w:rPr>
+                <w:sz w:val="20"/>
+                <w:szCs w:val="20"/>
+              </w:rPr>
+            </w:pPr>
+            <w:r>
+              <w:rPr>
+                <w:rFonts w:ascii="맑은 고딕" w:eastAsia="맑은 고딕" w:hAnsi="맑은 고딕" w:hint="eastAsia"/>
+                <w:b/>
+                <w:bCs/>
+                <w:color w:val="000000"/>
+                <w:sz w:val="20"/>
+                <w:szCs w:val="20"/>
+              </w:rPr>
+              <w:t>2.2. 로그아웃</w:t>
+            </w:r>
+          </w:p>
+          <w:p>
+            <w:pPr>
+              <w:rPr>
+                <w:rFonts w:ascii="맑은 고딕" w:eastAsia="맑은 고딕" w:hAnsi="맑은 고딕"/>
+                <w:color w:val="000000"/>
+                <w:sz w:val="20"/>
+                <w:szCs w:val="20"/>
+              </w:rPr>
+            </w:pPr>
+            <w:r>
+              <w:rPr>
+                <w:rFonts w:ascii="맑은 고딕" w:eastAsia="맑은 고딕" w:hAnsi="맑은 고딕" w:hint="eastAsia"/>
+                <w:color w:val="000000"/>
+                <w:sz w:val="20"/>
+                <w:szCs w:val="20"/>
+              </w:rPr>
+              <w:t>&gt; [ID]</w:t>
+            </w:r>
+          </w:p>
+          <w:p>
+            <w:pPr>
+              <w:rPr>
+                <w:sz w:val="20"/>
+                <w:szCs w:val="20"/>
+              </w:rPr>
+            </w:pPr>
+            <w:r>
+              <w:rPr>
+                <w:rFonts w:ascii="맑은 고딕" w:eastAsia="맑은 고딕" w:hAnsi="맑은 고딕" w:hint="eastAsia"/>
+                <w:color w:val="000000"/>
+                <w:sz w:val="20"/>
+                <w:szCs w:val="20"/>
+              </w:rPr>
+              <w:t>를 출력한다.</w:t>
+            </w:r>
+            <w:r>
+              <w:rPr>
+                <w:rFonts w:hint="eastAsia"/>
+                <w:sz w:val="20"/>
+                <w:szCs w:val="20"/>
+              </w:rPr>
+              <w:t xml:space="preserve"> </w:t>
+            </w:r>
+            <w:r>
+              <w:rPr>
+                <w:rFonts w:hint="eastAsia"/>
+                <w:sz w:val="20"/>
+                <w:szCs w:val="20"/>
+              </w:rPr>
+              <w:t>(출력파일에 작성)</w:t>
             </w:r>
           </w:p>
         </w:tc>
       </w:tr>
     </w:tbl>
+    <w:p/>
     <w:p>
-      <w:pPr>
-        <w:rPr>
-          <w:lang w:eastAsia="ko-KR"/>
-        </w:rPr>
-      </w:pPr>
-    </w:p>
-    <w:p>
-      <w:pPr>
-        <w:rPr>
-          <w:lang w:eastAsia="ko-KR"/>
-        </w:rPr>
-      </w:pPr>
       <w:r>
         <w:rPr>
           <w:rFonts w:hint="eastAsia"/>
-          <w:lang w:eastAsia="ko-KR"/>
         </w:rPr>
         <w:t>4. 자전거 대여</w:t>
       </w:r>
@@ -703,14 +730,12 @@
             <w:pPr>
               <w:rPr>
                 <w:szCs w:val="22"/>
-                <w:lang w:eastAsia="ko-KR"/>
-              </w:rPr>
-            </w:pPr>
-            <w:r>
-              <w:rPr>
-                <w:rFonts w:hint="eastAsia"/>
-                <w:szCs w:val="22"/>
-                <w:lang w:eastAsia="ko-KR"/>
+              </w:rPr>
+            </w:pPr>
+            <w:r>
+              <w:rPr>
+                <w:rFonts w:hint="eastAsia"/>
+                <w:szCs w:val="22"/>
               </w:rPr>
               <w:t>No.</w:t>
             </w:r>
@@ -725,14 +750,12 @@
             <w:pPr>
               <w:rPr>
                 <w:szCs w:val="22"/>
-                <w:lang w:eastAsia="ko-KR"/>
-              </w:rPr>
-            </w:pPr>
-            <w:r>
-              <w:rPr>
-                <w:rFonts w:hint="eastAsia"/>
-                <w:szCs w:val="22"/>
-                <w:lang w:eastAsia="ko-KR"/>
+              </w:rPr>
+            </w:pPr>
+            <w:r>
+              <w:rPr>
+                <w:rFonts w:hint="eastAsia"/>
+                <w:szCs w:val="22"/>
               </w:rPr>
               <w:t>Actor action</w:t>
             </w:r>
@@ -747,14 +770,12 @@
             <w:pPr>
               <w:rPr>
                 <w:szCs w:val="22"/>
-                <w:lang w:eastAsia="ko-KR"/>
-              </w:rPr>
-            </w:pPr>
-            <w:r>
-              <w:rPr>
-                <w:rFonts w:hint="eastAsia"/>
-                <w:szCs w:val="22"/>
-                <w:lang w:eastAsia="ko-KR"/>
+              </w:rPr>
+            </w:pPr>
+            <w:r>
+              <w:rPr>
+                <w:rFonts w:hint="eastAsia"/>
+                <w:szCs w:val="22"/>
               </w:rPr>
               <w:t>System response</w:t>
             </w:r>
@@ -770,14 +791,12 @@
             <w:pPr>
               <w:rPr>
                 <w:szCs w:val="22"/>
-                <w:lang w:eastAsia="ko-KR"/>
-              </w:rPr>
-            </w:pPr>
-            <w:r>
-              <w:rPr>
-                <w:rFonts w:hint="eastAsia"/>
-                <w:szCs w:val="22"/>
-                <w:lang w:eastAsia="ko-KR"/>
+              </w:rPr>
+            </w:pPr>
+            <w:r>
+              <w:rPr>
+                <w:rFonts w:hint="eastAsia"/>
+                <w:szCs w:val="22"/>
               </w:rPr>
               <w:t>1</w:t>
             </w:r>
@@ -790,19 +809,21 @@
           <w:p>
             <w:pPr>
               <w:rPr>
-                <w:szCs w:val="22"/>
-                <w:lang w:eastAsia="ko-KR"/>
-              </w:rPr>
-            </w:pPr>
-            <w:r>
-              <w:rPr>
-                <w:rFonts w:hint="eastAsia"/>
-                <w:lang w:eastAsia="ko-KR"/>
-              </w:rPr>
-              <w:t>대여하고 싶은 자전거의 ID를 입력하고 대여하기</w:t>
-            </w:r>
-            <w:r>
-              <w:t xml:space="preserve"> 버튼을 누른다.</w:t>
+                <w:rFonts w:hint="eastAsia"/>
+                <w:szCs w:val="22"/>
+              </w:rPr>
+            </w:pPr>
+            <w:r>
+              <w:rPr>
+                <w:rFonts w:hint="eastAsia"/>
+              </w:rPr>
+              <w:t>대여하고 싶은 자전거의 ID를 입력</w:t>
+            </w:r>
+            <w:r>
+              <w:rPr>
+                <w:rFonts w:hint="eastAsia"/>
+              </w:rPr>
+              <w:t>한다.</w:t>
             </w:r>
           </w:p>
         </w:tc>
@@ -814,7 +835,6 @@
             <w:pPr>
               <w:rPr>
                 <w:szCs w:val="22"/>
-                <w:lang w:eastAsia="ko-KR"/>
               </w:rPr>
             </w:pPr>
           </w:p>
@@ -829,14 +849,12 @@
             <w:pPr>
               <w:rPr>
                 <w:szCs w:val="22"/>
-                <w:lang w:eastAsia="ko-KR"/>
-              </w:rPr>
-            </w:pPr>
-            <w:r>
-              <w:rPr>
-                <w:rFonts w:hint="eastAsia"/>
-                <w:szCs w:val="22"/>
-                <w:lang w:eastAsia="ko-KR"/>
+              </w:rPr>
+            </w:pPr>
+            <w:r>
+              <w:rPr>
+                <w:rFonts w:hint="eastAsia"/>
+                <w:szCs w:val="22"/>
               </w:rPr>
               <w:t>2</w:t>
             </w:r>
@@ -850,7 +868,6 @@
             <w:pPr>
               <w:rPr>
                 <w:szCs w:val="22"/>
-                <w:lang w:eastAsia="ko-KR"/>
               </w:rPr>
             </w:pPr>
           </w:p>
@@ -861,94 +878,72 @@
           </w:tcPr>
           <w:p>
             <w:pPr>
-              <w:rPr>
-                <w:rFonts w:hint="eastAsia"/>
-                <w:szCs w:val="22"/>
-                <w:lang w:eastAsia="ko-KR"/>
-              </w:rPr>
-            </w:pPr>
-            <w:r>
-              <w:rPr>
-                <w:rFonts w:hint="eastAsia"/>
-                <w:szCs w:val="22"/>
-                <w:lang w:eastAsia="ko-KR"/>
-              </w:rPr>
-              <w:t>자전거 대여가 완료되었다는 문구와 함께 대여된 자전거의 ID</w:t>
-            </w:r>
-            <w:r>
-              <w:rPr>
-                <w:rFonts w:hint="eastAsia"/>
-                <w:szCs w:val="22"/>
-                <w:lang w:eastAsia="ko-KR"/>
-              </w:rPr>
-              <w:t>,</w:t>
-            </w:r>
-            <w:r>
-              <w:rPr>
-                <w:rFonts w:hint="eastAsia"/>
-                <w:szCs w:val="22"/>
-                <w:lang w:eastAsia="ko-KR"/>
-              </w:rPr>
-              <w:t xml:space="preserve"> 자전거 제품명이 메시지</w:t>
-            </w:r>
-            <w:r>
-              <w:rPr>
-                <w:rFonts w:hint="eastAsia"/>
-                <w:szCs w:val="22"/>
-                <w:lang w:eastAsia="ko-KR"/>
-              </w:rPr>
-              <w:t>로</w:t>
-            </w:r>
-            <w:r>
-              <w:rPr>
-                <w:rFonts w:hint="eastAsia"/>
-                <w:szCs w:val="22"/>
-                <w:lang w:eastAsia="ko-KR"/>
-              </w:rPr>
-              <w:t xml:space="preserve"> 출력한다.</w:t>
+              <w:pStyle w:val="ab"/>
+              <w:spacing w:before="0" w:beforeAutospacing="0" w:after="0" w:afterAutospacing="0" w:line="384" w:lineRule="auto"/>
+            </w:pPr>
+            <w:r>
+              <w:rPr>
+                <w:rFonts w:ascii="맑은 고딕" w:eastAsia="맑은 고딕" w:hAnsi="맑은 고딕" w:hint="eastAsia"/>
+                <w:b/>
+                <w:bCs/>
+                <w:color w:val="000000"/>
+                <w:sz w:val="20"/>
+                <w:szCs w:val="20"/>
+              </w:rPr>
+              <w:t>4.1. 자전거 대여</w:t>
+            </w:r>
+          </w:p>
+          <w:p>
+            <w:pPr>
+              <w:rPr>
+                <w:rFonts w:ascii="맑은 고딕" w:eastAsia="맑은 고딕" w:hAnsi="맑은 고딕"/>
+                <w:color w:val="000000"/>
+                <w:sz w:val="20"/>
+                <w:szCs w:val="20"/>
+              </w:rPr>
+            </w:pPr>
+            <w:r>
+              <w:rPr>
+                <w:rFonts w:ascii="맑은 고딕" w:eastAsia="맑은 고딕" w:hAnsi="맑은 고딕" w:hint="eastAsia"/>
+                <w:color w:val="000000"/>
+                <w:sz w:val="20"/>
+                <w:szCs w:val="20"/>
+              </w:rPr>
+              <w:t>&gt; [자전거 ID] [자전거 제품명]</w:t>
+            </w:r>
+          </w:p>
+          <w:p>
+            <w:pPr>
+              <w:rPr>
+                <w:rFonts w:hint="eastAsia"/>
+                <w:szCs w:val="22"/>
+              </w:rPr>
+            </w:pPr>
+            <w:r>
+              <w:rPr>
+                <w:rFonts w:ascii="맑은 고딕" w:eastAsia="맑은 고딕" w:hAnsi="맑은 고딕" w:hint="eastAsia"/>
+                <w:color w:val="000000"/>
+                <w:sz w:val="20"/>
+                <w:szCs w:val="20"/>
+              </w:rPr>
+              <w:t>을 출력한다. (출력파일에 작성)</w:t>
             </w:r>
           </w:p>
         </w:tc>
       </w:tr>
     </w:tbl>
+    <w:p/>
     <w:p>
       <w:pPr>
         <w:rPr>
-          <w:lang w:eastAsia="ko-KR"/>
+          <w:rFonts w:hint="eastAsia"/>
         </w:rPr>
       </w:pPr>
     </w:p>
     <w:p>
-      <w:pPr>
-        <w:rPr>
-          <w:lang w:eastAsia="ko-KR"/>
-        </w:rPr>
-      </w:pPr>
-    </w:p>
-    <w:p>
-      <w:pPr>
-        <w:rPr>
-          <w:lang w:eastAsia="ko-KR"/>
-        </w:rPr>
-      </w:pPr>
-    </w:p>
-    <w:p>
-      <w:pPr>
-        <w:rPr>
-          <w:lang w:eastAsia="ko-KR"/>
-        </w:rPr>
-      </w:pPr>
-    </w:p>
-    <w:p>
-      <w:pPr>
-        <w:rPr>
-          <w:lang w:eastAsia="ko-KR"/>
-        </w:rPr>
-      </w:pPr>
       <w:r>
         <w:rPr>
           <w:rFonts w:hint="eastAsia"/>
-          <w:lang w:eastAsia="ko-KR"/>
         </w:rPr>
         <w:lastRenderedPageBreak/>
         <w:t>5. 자전거 대여 정보 조회</w:t>
@@ -975,14 +970,12 @@
             <w:pPr>
               <w:rPr>
                 <w:szCs w:val="22"/>
-                <w:lang w:eastAsia="ko-KR"/>
-              </w:rPr>
-            </w:pPr>
-            <w:r>
-              <w:rPr>
-                <w:rFonts w:hint="eastAsia"/>
-                <w:szCs w:val="22"/>
-                <w:lang w:eastAsia="ko-KR"/>
+              </w:rPr>
+            </w:pPr>
+            <w:r>
+              <w:rPr>
+                <w:rFonts w:hint="eastAsia"/>
+                <w:szCs w:val="22"/>
               </w:rPr>
               <w:t>No.</w:t>
             </w:r>
@@ -997,14 +990,12 @@
             <w:pPr>
               <w:rPr>
                 <w:szCs w:val="22"/>
-                <w:lang w:eastAsia="ko-KR"/>
-              </w:rPr>
-            </w:pPr>
-            <w:r>
-              <w:rPr>
-                <w:rFonts w:hint="eastAsia"/>
-                <w:szCs w:val="22"/>
-                <w:lang w:eastAsia="ko-KR"/>
+              </w:rPr>
+            </w:pPr>
+            <w:r>
+              <w:rPr>
+                <w:rFonts w:hint="eastAsia"/>
+                <w:szCs w:val="22"/>
               </w:rPr>
               <w:t>Actor action</w:t>
             </w:r>
@@ -1019,14 +1010,12 @@
             <w:pPr>
               <w:rPr>
                 <w:szCs w:val="22"/>
-                <w:lang w:eastAsia="ko-KR"/>
-              </w:rPr>
-            </w:pPr>
-            <w:r>
-              <w:rPr>
-                <w:rFonts w:hint="eastAsia"/>
-                <w:szCs w:val="22"/>
-                <w:lang w:eastAsia="ko-KR"/>
+              </w:rPr>
+            </w:pPr>
+            <w:r>
+              <w:rPr>
+                <w:rFonts w:hint="eastAsia"/>
+                <w:szCs w:val="22"/>
               </w:rPr>
               <w:t>System response</w:t>
             </w:r>
@@ -1042,14 +1031,12 @@
             <w:pPr>
               <w:rPr>
                 <w:szCs w:val="22"/>
-                <w:lang w:eastAsia="ko-KR"/>
-              </w:rPr>
-            </w:pPr>
-            <w:r>
-              <w:rPr>
-                <w:rFonts w:hint="eastAsia"/>
-                <w:szCs w:val="22"/>
-                <w:lang w:eastAsia="ko-KR"/>
+              </w:rPr>
+            </w:pPr>
+            <w:r>
+              <w:rPr>
+                <w:rFonts w:hint="eastAsia"/>
+                <w:szCs w:val="22"/>
               </w:rPr>
               <w:t>1</w:t>
             </w:r>
@@ -1063,7 +1050,6 @@
             <w:pPr>
               <w:rPr>
                 <w:szCs w:val="22"/>
-                <w:lang w:eastAsia="ko-KR"/>
               </w:rPr>
             </w:pPr>
           </w:p>
@@ -1074,41 +1060,65 @@
           </w:tcPr>
           <w:p>
             <w:pPr>
-              <w:rPr>
-                <w:rFonts w:hint="eastAsia"/>
-                <w:szCs w:val="22"/>
-                <w:lang w:eastAsia="ko-KR"/>
-              </w:rPr>
-            </w:pPr>
-            <w:r>
-              <w:rPr>
-                <w:rFonts w:hint="eastAsia"/>
-                <w:szCs w:val="22"/>
-                <w:lang w:eastAsia="ko-KR"/>
-              </w:rPr>
-              <w:t xml:space="preserve">회원이 현재 대여중인 자전거들의 ID, 자전거 제품명이 리스트로 출력된다. </w:t>
+              <w:pStyle w:val="ab"/>
+              <w:spacing w:before="0" w:beforeAutospacing="0" w:after="0" w:afterAutospacing="0" w:line="384" w:lineRule="auto"/>
+            </w:pPr>
+            <w:r>
+              <w:rPr>
+                <w:rFonts w:ascii="맑은 고딕" w:eastAsia="맑은 고딕" w:hAnsi="맑은 고딕" w:hint="eastAsia"/>
+                <w:b/>
+                <w:bCs/>
+                <w:color w:val="000000"/>
+                <w:sz w:val="20"/>
+                <w:szCs w:val="20"/>
+              </w:rPr>
+              <w:t>5.1. 자전거 대여 리스트</w:t>
+            </w:r>
+          </w:p>
+          <w:p>
+            <w:pPr>
+              <w:rPr>
+                <w:rFonts w:ascii="맑은 고딕" w:eastAsia="맑은 고딕" w:hAnsi="맑은 고딕"/>
+                <w:color w:val="000000"/>
+                <w:sz w:val="20"/>
+                <w:szCs w:val="20"/>
+              </w:rPr>
+            </w:pPr>
+            <w:r>
+              <w:rPr>
+                <w:rFonts w:ascii="맑은 고딕" w:eastAsia="맑은 고딕" w:hAnsi="맑은 고딕" w:hint="eastAsia"/>
+                <w:color w:val="000000"/>
+                <w:sz w:val="20"/>
+                <w:szCs w:val="20"/>
+              </w:rPr>
+              <w:t xml:space="preserve">&gt; [자전거 ID] [자전거 제품명] </w:t>
+            </w:r>
+          </w:p>
+          <w:p>
+            <w:pPr>
+              <w:rPr>
+                <w:rFonts w:hint="eastAsia"/>
+                <w:szCs w:val="22"/>
+              </w:rPr>
+            </w:pPr>
+            <w:r>
+              <w:rPr>
+                <w:rFonts w:ascii="맑은 고딕" w:eastAsia="맑은 고딕" w:hAnsi="맑은 고딕" w:hint="eastAsia"/>
+                <w:color w:val="000000"/>
+                <w:sz w:val="20"/>
+                <w:szCs w:val="20"/>
+              </w:rPr>
+              <w:t>형식의 리스트를 출력한다. (출력파일에 작성)</w:t>
             </w:r>
           </w:p>
         </w:tc>
       </w:tr>
     </w:tbl>
+    <w:p/>
     <w:p>
-      <w:pPr>
-        <w:rPr>
-          <w:lang w:eastAsia="ko-KR"/>
-        </w:rPr>
-      </w:pPr>
-    </w:p>
-    <w:p>
-      <w:pPr>
-        <w:rPr>
-          <w:lang w:eastAsia="ko-KR"/>
-        </w:rPr>
-      </w:pPr>
       <w:r>
         <w:rPr>
           <w:rFonts w:hint="eastAsia"/>
-          <w:lang w:eastAsia="ko-KR"/>
         </w:rPr>
         <w:t>6. 자전거 정보 등록</w:t>
       </w:r>
@@ -1134,14 +1144,12 @@
             <w:pPr>
               <w:rPr>
                 <w:szCs w:val="22"/>
-                <w:lang w:eastAsia="ko-KR"/>
-              </w:rPr>
-            </w:pPr>
-            <w:r>
-              <w:rPr>
-                <w:rFonts w:hint="eastAsia"/>
-                <w:szCs w:val="22"/>
-                <w:lang w:eastAsia="ko-KR"/>
+              </w:rPr>
+            </w:pPr>
+            <w:r>
+              <w:rPr>
+                <w:rFonts w:hint="eastAsia"/>
+                <w:szCs w:val="22"/>
               </w:rPr>
               <w:t>No.</w:t>
             </w:r>
@@ -1156,14 +1164,12 @@
             <w:pPr>
               <w:rPr>
                 <w:szCs w:val="22"/>
-                <w:lang w:eastAsia="ko-KR"/>
-              </w:rPr>
-            </w:pPr>
-            <w:r>
-              <w:rPr>
-                <w:rFonts w:hint="eastAsia"/>
-                <w:szCs w:val="22"/>
-                <w:lang w:eastAsia="ko-KR"/>
+              </w:rPr>
+            </w:pPr>
+            <w:r>
+              <w:rPr>
+                <w:rFonts w:hint="eastAsia"/>
+                <w:szCs w:val="22"/>
               </w:rPr>
               <w:t>Actor action</w:t>
             </w:r>
@@ -1178,14 +1184,12 @@
             <w:pPr>
               <w:rPr>
                 <w:szCs w:val="22"/>
-                <w:lang w:eastAsia="ko-KR"/>
-              </w:rPr>
-            </w:pPr>
-            <w:r>
-              <w:rPr>
-                <w:rFonts w:hint="eastAsia"/>
-                <w:szCs w:val="22"/>
-                <w:lang w:eastAsia="ko-KR"/>
+              </w:rPr>
+            </w:pPr>
+            <w:r>
+              <w:rPr>
+                <w:rFonts w:hint="eastAsia"/>
+                <w:szCs w:val="22"/>
               </w:rPr>
               <w:t>System response</w:t>
             </w:r>
@@ -1201,14 +1205,12 @@
             <w:pPr>
               <w:rPr>
                 <w:szCs w:val="22"/>
-                <w:lang w:eastAsia="ko-KR"/>
-              </w:rPr>
-            </w:pPr>
-            <w:r>
-              <w:rPr>
-                <w:rFonts w:hint="eastAsia"/>
-                <w:szCs w:val="22"/>
-                <w:lang w:eastAsia="ko-KR"/>
+              </w:rPr>
+            </w:pPr>
+            <w:r>
+              <w:rPr>
+                <w:rFonts w:hint="eastAsia"/>
+                <w:szCs w:val="22"/>
               </w:rPr>
               <w:t>1</w:t>
             </w:r>
@@ -1222,18 +1224,19 @@
             <w:pPr>
               <w:rPr>
                 <w:szCs w:val="22"/>
-                <w:lang w:eastAsia="ko-KR"/>
-              </w:rPr>
-            </w:pPr>
-            <w:r>
-              <w:rPr>
-                <w:rFonts w:hint="eastAsia"/>
-                <w:lang w:eastAsia="ko-KR"/>
-              </w:rPr>
-              <w:t>등록하고자 하는 자전거의 ID, 자전거 제품명을 입력 후 등록하기 버튼을 클릭한다.</w:t>
-            </w:r>
-            <w:r>
-              <w:t>.</w:t>
+              </w:rPr>
+            </w:pPr>
+            <w:r>
+              <w:rPr>
+                <w:rFonts w:hint="eastAsia"/>
+              </w:rPr>
+              <w:t>등록하고자 하는 자전거의 ID, 자전거 제품명을 입력</w:t>
+            </w:r>
+            <w:r>
+              <w:rPr>
+                <w:rFonts w:hint="eastAsia"/>
+              </w:rPr>
+              <w:t>한다.</w:t>
             </w:r>
           </w:p>
         </w:tc>
@@ -1245,7 +1248,6 @@
             <w:pPr>
               <w:rPr>
                 <w:szCs w:val="22"/>
-                <w:lang w:eastAsia="ko-KR"/>
               </w:rPr>
             </w:pPr>
           </w:p>
@@ -1260,14 +1262,12 @@
             <w:pPr>
               <w:rPr>
                 <w:szCs w:val="22"/>
-                <w:lang w:eastAsia="ko-KR"/>
-              </w:rPr>
-            </w:pPr>
-            <w:r>
-              <w:rPr>
-                <w:rFonts w:hint="eastAsia"/>
-                <w:szCs w:val="22"/>
-                <w:lang w:eastAsia="ko-KR"/>
+              </w:rPr>
+            </w:pPr>
+            <w:r>
+              <w:rPr>
+                <w:rFonts w:hint="eastAsia"/>
+                <w:szCs w:val="22"/>
               </w:rPr>
               <w:t>2</w:t>
             </w:r>
@@ -1281,7 +1281,6 @@
             <w:pPr>
               <w:rPr>
                 <w:szCs w:val="22"/>
-                <w:lang w:eastAsia="ko-KR"/>
               </w:rPr>
             </w:pPr>
           </w:p>
@@ -1292,32 +1291,70 @@
           </w:tcPr>
           <w:p>
             <w:pPr>
-              <w:rPr>
-                <w:rFonts w:hint="eastAsia"/>
-                <w:szCs w:val="22"/>
-                <w:lang w:eastAsia="ko-KR"/>
-              </w:rPr>
-            </w:pPr>
-            <w:r>
-              <w:rPr>
-                <w:rFonts w:hint="eastAsia"/>
-                <w:szCs w:val="22"/>
-                <w:lang w:eastAsia="ko-KR"/>
-              </w:rPr>
-              <w:t>자전거가 등록이 완료되었다는 문구와 함께 자전거의 ID, 자전거 제품명이 메시지로 출력된다.</w:t>
+              <w:pStyle w:val="ab"/>
+              <w:spacing w:before="0" w:beforeAutospacing="0" w:after="0" w:afterAutospacing="0" w:line="384" w:lineRule="auto"/>
+            </w:pPr>
+            <w:r>
+              <w:rPr>
+                <w:rFonts w:ascii="맑은 고딕" w:eastAsia="맑은 고딕" w:hAnsi="맑은 고딕" w:hint="eastAsia"/>
+                <w:b/>
+                <w:bCs/>
+                <w:color w:val="000000"/>
+                <w:sz w:val="20"/>
+                <w:szCs w:val="20"/>
+              </w:rPr>
+              <w:t>3.1. 자전거 등록</w:t>
+            </w:r>
+          </w:p>
+          <w:p>
+            <w:pPr>
+              <w:rPr>
+                <w:rFonts w:ascii="맑은 고딕" w:eastAsia="맑은 고딕" w:hAnsi="맑은 고딕"/>
+                <w:color w:val="000000"/>
+                <w:sz w:val="20"/>
+                <w:szCs w:val="20"/>
+              </w:rPr>
+            </w:pPr>
+            <w:r>
+              <w:rPr>
+                <w:rFonts w:ascii="맑은 고딕" w:eastAsia="맑은 고딕" w:hAnsi="맑은 고딕" w:hint="eastAsia"/>
+                <w:color w:val="000000"/>
+                <w:sz w:val="20"/>
+                <w:szCs w:val="20"/>
+              </w:rPr>
+              <w:t>&gt; [자전거 ID] [자전거 제품명]</w:t>
+            </w:r>
+          </w:p>
+          <w:p>
+            <w:pPr>
+              <w:rPr>
+                <w:rFonts w:hint="eastAsia"/>
+                <w:szCs w:val="22"/>
+              </w:rPr>
+            </w:pPr>
+            <w:r>
+              <w:rPr>
+                <w:rFonts w:ascii="맑은 고딕" w:eastAsia="맑은 고딕" w:hAnsi="맑은 고딕" w:hint="eastAsia"/>
+                <w:color w:val="000000"/>
+                <w:sz w:val="20"/>
+                <w:szCs w:val="20"/>
+              </w:rPr>
+              <w:t>을 출력한다.</w:t>
+            </w:r>
+            <w:r>
+              <w:rPr>
+                <w:rFonts w:ascii="맑은 고딕" w:eastAsia="맑은 고딕" w:hAnsi="맑은 고딕" w:hint="eastAsia"/>
+                <w:color w:val="000000"/>
+                <w:sz w:val="20"/>
+                <w:szCs w:val="20"/>
+              </w:rPr>
+              <w:t xml:space="preserve"> (출력파일에 작성)</w:t>
             </w:r>
           </w:p>
         </w:tc>
       </w:tr>
     </w:tbl>
-    <w:p>
-      <w:pPr>
-        <w:rPr>
-          <w:rFonts w:hint="eastAsia"/>
-          <w:lang w:eastAsia="ko-KR"/>
-        </w:rPr>
-      </w:pPr>
-    </w:p>
+    <w:p/>
     <w:sectPr>
       <w:pgSz w:w="11906" w:h="16838"/>
       <w:pgMar w:top="1701" w:right="1440" w:bottom="1440" w:left="1440" w:header="851" w:footer="992" w:gutter="0"/>
@@ -2018,7 +2055,6 @@
     </w:pPr>
     <w:rPr>
       <w:rFonts w:asciiTheme="minorHAnsi"/>
-      <w:lang/>
     </w:rPr>
   </w:style>
   <w:style w:type="paragraph" w:styleId="1">
@@ -2040,7 +2076,6 @@
       <w:color w:val="000000" w:themeColor="text1"/>
       <w:sz w:val="32"/>
       <w:szCs w:val="32"/>
-      <w:lang w:eastAsia="ko-KR"/>
     </w:rPr>
   </w:style>
   <w:style w:type="paragraph" w:styleId="2">
@@ -2064,7 +2099,6 @@
       <w:color w:val="000000" w:themeColor="text1"/>
       <w:sz w:val="28"/>
       <w:szCs w:val="28"/>
-      <w:lang w:eastAsia="ko-KR"/>
     </w:rPr>
   </w:style>
   <w:style w:type="paragraph" w:styleId="3">
@@ -2087,7 +2121,6 @@
       <w:rFonts w:asciiTheme="majorHAnsi" w:eastAsiaTheme="majorEastAsia" w:hAnsiTheme="majorHAnsi" w:cstheme="majorBidi"/>
       <w:color w:val="000000" w:themeColor="text1"/>
       <w:sz w:val="24"/>
-      <w:lang w:eastAsia="ko-KR"/>
     </w:rPr>
   </w:style>
   <w:style w:type="paragraph" w:styleId="4">
@@ -2109,7 +2142,6 @@
     <w:rPr>
       <w:rFonts w:asciiTheme="majorHAnsi" w:eastAsiaTheme="majorEastAsia" w:hAnsiTheme="majorHAnsi" w:cstheme="majorBidi"/>
       <w:color w:val="000000" w:themeColor="text1"/>
-      <w:lang w:eastAsia="ko-KR"/>
     </w:rPr>
   </w:style>
   <w:style w:type="paragraph" w:styleId="5">
@@ -2132,7 +2164,6 @@
     <w:rPr>
       <w:rFonts w:asciiTheme="majorHAnsi" w:eastAsiaTheme="majorEastAsia" w:hAnsiTheme="majorHAnsi" w:cstheme="majorBidi"/>
       <w:color w:val="000000" w:themeColor="text1"/>
-      <w:lang w:eastAsia="ko-KR"/>
     </w:rPr>
   </w:style>
   <w:style w:type="paragraph" w:styleId="6">
@@ -2155,7 +2186,6 @@
     <w:rPr>
       <w:rFonts w:asciiTheme="majorHAnsi" w:eastAsiaTheme="majorEastAsia" w:hAnsiTheme="majorHAnsi" w:cstheme="majorBidi"/>
       <w:color w:val="000000" w:themeColor="text1"/>
-      <w:lang w:eastAsia="ko-KR"/>
     </w:rPr>
   </w:style>
   <w:style w:type="paragraph" w:styleId="7">
@@ -2178,7 +2208,6 @@
     <w:rPr>
       <w:rFonts w:asciiTheme="majorHAnsi" w:eastAsiaTheme="majorEastAsia" w:hAnsiTheme="majorHAnsi" w:cstheme="majorBidi"/>
       <w:color w:val="000000" w:themeColor="text1"/>
-      <w:lang w:eastAsia="ko-KR"/>
     </w:rPr>
   </w:style>
   <w:style w:type="paragraph" w:styleId="8">
@@ -2201,7 +2230,6 @@
     <w:rPr>
       <w:rFonts w:asciiTheme="majorHAnsi" w:eastAsiaTheme="majorEastAsia" w:hAnsiTheme="majorHAnsi" w:cstheme="majorBidi"/>
       <w:color w:val="000000" w:themeColor="text1"/>
-      <w:lang w:eastAsia="ko-KR"/>
     </w:rPr>
   </w:style>
   <w:style w:type="paragraph" w:styleId="9">
@@ -2224,7 +2252,6 @@
     <w:rPr>
       <w:rFonts w:asciiTheme="majorHAnsi" w:eastAsiaTheme="majorEastAsia" w:hAnsiTheme="majorHAnsi" w:cstheme="majorBidi"/>
       <w:color w:val="000000" w:themeColor="text1"/>
-      <w:lang w:eastAsia="ko-KR"/>
     </w:rPr>
   </w:style>
   <w:style w:type="character" w:default="1" w:styleId="a0">
@@ -2385,7 +2412,6 @@
       <w:kern w:val="28"/>
       <w:sz w:val="56"/>
       <w:szCs w:val="56"/>
-      <w:lang w:eastAsia="ko-KR"/>
     </w:rPr>
   </w:style>
   <w:style w:type="character" w:customStyle="1" w:styleId="Char">
@@ -2422,7 +2448,6 @@
       <w:spacing w:val="15"/>
       <w:sz w:val="28"/>
       <w:szCs w:val="28"/>
-      <w:lang w:eastAsia="ko-KR"/>
     </w:rPr>
   </w:style>
   <w:style w:type="character" w:customStyle="1" w:styleId="Char0">
@@ -2456,7 +2481,6 @@
       <w:i/>
       <w:iCs/>
       <w:color w:val="404040" w:themeColor="text1" w:themeTint="BF"/>
-      <w:lang w:eastAsia="ko-KR"/>
     </w:rPr>
   </w:style>
   <w:style w:type="character" w:customStyle="1" w:styleId="Char1">
@@ -2483,7 +2507,6 @@
     </w:pPr>
     <w:rPr>
       <w:rFonts w:asciiTheme="minorEastAsia"/>
-      <w:lang w:eastAsia="ko-KR"/>
     </w:rPr>
   </w:style>
   <w:style w:type="character" w:styleId="a7">
@@ -2520,7 +2543,6 @@
       <w:i/>
       <w:iCs/>
       <w:color w:val="0F4761" w:themeColor="accent1" w:themeShade="BF"/>
-      <w:lang w:eastAsia="ko-KR"/>
     </w:rPr>
   </w:style>
   <w:style w:type="character" w:customStyle="1" w:styleId="Char2">
@@ -2559,7 +2581,6 @@
     </w:pPr>
     <w:rPr>
       <w:rFonts w:asciiTheme="minorHAnsi"/>
-      <w:lang/>
     </w:rPr>
     <w:tblPr>
       <w:tblBorders>
@@ -2571,6 +2592,27 @@
         <w:insideV w:val="single" w:sz="4" w:space="0" w:color="auto"/>
       </w:tblBorders>
     </w:tblPr>
+  </w:style>
+  <w:style w:type="paragraph" w:styleId="ab">
+    <w:name w:val="Normal (Web)"/>
+    <w:basedOn w:val="a"/>
+    <w:uiPriority w:val="99"/>
+    <w:semiHidden/>
+    <w:unhideWhenUsed/>
+    <w:rsid w:val="00A552C6"/>
+    <w:pPr>
+      <w:widowControl/>
+      <w:wordWrap/>
+      <w:autoSpaceDE/>
+      <w:autoSpaceDN/>
+      <w:spacing w:before="100" w:beforeAutospacing="1" w:after="100" w:afterAutospacing="1"/>
+    </w:pPr>
+    <w:rPr>
+      <w:rFonts w:ascii="굴림" w:eastAsia="굴림" w:hAnsi="굴림" w:cs="굴림"/>
+      <w:kern w:val="0"/>
+      <w:sz w:val="24"/>
+      <w14:ligatures w14:val="none"/>
+    </w:rPr>
   </w:style>
 </w:styles>
 </file>

</xml_diff>

<commit_message>
B931057 김정윤 use case descriptions 수정
</commit_message>
<xml_diff>
--- a/Use_case_descriptions.docx
+++ b/Use_case_descriptions.docx
@@ -118,6 +118,13 @@
             </w:pPr>
             <w:r>
               <w:rPr>
+                <w:rFonts w:hint="eastAsia"/>
+                <w:szCs w:val="22"/>
+              </w:rPr>
+              <w:t xml:space="preserve">메뉴 선택 후, </w:t>
+            </w:r>
+            <w:r>
+              <w:rPr>
                 <w:szCs w:val="22"/>
               </w:rPr>
               <w:t>입력정보(ID, 비밀번호, 전화번호)를 입력한다.</w:t>
@@ -216,18 +223,27 @@
           <w:p>
             <w:pPr>
               <w:rPr>
-                <w:rFonts w:hint="eastAsia"/>
-                <w:sz w:val="20"/>
-                <w:szCs w:val="20"/>
-              </w:rPr>
-            </w:pPr>
-            <w:r>
-              <w:rPr>
-                <w:rFonts w:hint="eastAsia"/>
-                <w:sz w:val="20"/>
-                <w:szCs w:val="20"/>
-              </w:rPr>
-              <w:t>를 출력</w:t>
+                <w:sz w:val="20"/>
+                <w:szCs w:val="20"/>
+              </w:rPr>
+            </w:pPr>
+            <w:proofErr w:type="spellStart"/>
+            <w:r>
+              <w:rPr>
+                <w:rFonts w:hint="eastAsia"/>
+                <w:sz w:val="20"/>
+                <w:szCs w:val="20"/>
+              </w:rPr>
+              <w:t>를</w:t>
+            </w:r>
+            <w:proofErr w:type="spellEnd"/>
+            <w:r>
+              <w:rPr>
+                <w:rFonts w:hint="eastAsia"/>
+                <w:sz w:val="20"/>
+                <w:szCs w:val="20"/>
+              </w:rPr>
+              <w:t xml:space="preserve"> 출력</w:t>
             </w:r>
             <w:r>
               <w:rPr>
@@ -366,10 +382,15 @@
           <w:p>
             <w:pPr>
               <w:rPr>
-                <w:rFonts w:hint="eastAsia"/>
-                <w:szCs w:val="22"/>
-              </w:rPr>
-            </w:pPr>
+                <w:szCs w:val="22"/>
+              </w:rPr>
+            </w:pPr>
+            <w:r>
+              <w:rPr>
+                <w:rFonts w:hint="eastAsia"/>
+              </w:rPr>
+              <w:t xml:space="preserve">메뉴 선택 후, </w:t>
+            </w:r>
             <w:r>
               <w:t>ID와 비밀번호를 입력</w:t>
             </w:r>
@@ -476,6 +497,7 @@
                 <w:szCs w:val="22"/>
               </w:rPr>
             </w:pPr>
+            <w:proofErr w:type="spellStart"/>
             <w:r>
               <w:rPr>
                 <w:rFonts w:ascii="맑은 고딕" w:eastAsia="맑은 고딕" w:hAnsi="맑은 고딕" w:hint="eastAsia"/>
@@ -483,7 +505,17 @@
                 <w:sz w:val="20"/>
                 <w:szCs w:val="20"/>
               </w:rPr>
-              <w:t>를 출력한다.</w:t>
+              <w:t>를</w:t>
+            </w:r>
+            <w:proofErr w:type="spellEnd"/>
+            <w:r>
+              <w:rPr>
+                <w:rFonts w:ascii="맑은 고딕" w:eastAsia="맑은 고딕" w:hAnsi="맑은 고딕" w:hint="eastAsia"/>
+                <w:color w:val="000000"/>
+                <w:sz w:val="20"/>
+                <w:szCs w:val="20"/>
+              </w:rPr>
+              <w:t xml:space="preserve"> 출력한다.</w:t>
             </w:r>
             <w:r>
               <w:rPr>
@@ -508,6 +540,11 @@
     </w:tbl>
     <w:p/>
     <w:p>
+      <w:pPr>
+        <w:rPr>
+          <w:rFonts w:hint="eastAsia"/>
+        </w:rPr>
+      </w:pPr>
       <w:r>
         <w:rPr>
           <w:rFonts w:hint="eastAsia"/>
@@ -618,6 +655,63 @@
                 <w:szCs w:val="22"/>
               </w:rPr>
             </w:pPr>
+            <w:r>
+              <w:rPr>
+                <w:rFonts w:hint="eastAsia"/>
+              </w:rPr>
+              <w:t>메뉴</w:t>
+            </w:r>
+            <w:r>
+              <w:rPr>
+                <w:rFonts w:hint="eastAsia"/>
+              </w:rPr>
+              <w:t>를 선택한다.</w:t>
+            </w:r>
+          </w:p>
+        </w:tc>
+        <w:tc>
+          <w:tcPr>
+            <w:tcW w:w="3634" w:type="dxa"/>
+          </w:tcPr>
+          <w:p>
+            <w:pPr>
+              <w:rPr>
+                <w:szCs w:val="22"/>
+              </w:rPr>
+            </w:pPr>
+          </w:p>
+        </w:tc>
+      </w:tr>
+      <w:tr>
+        <w:tc>
+          <w:tcPr>
+            <w:tcW w:w="1838" w:type="dxa"/>
+          </w:tcPr>
+          <w:p>
+            <w:pPr>
+              <w:rPr>
+                <w:szCs w:val="22"/>
+              </w:rPr>
+            </w:pPr>
+            <w:r>
+              <w:rPr>
+                <w:rFonts w:hint="eastAsia"/>
+                <w:szCs w:val="22"/>
+              </w:rPr>
+              <w:t>2</w:t>
+            </w:r>
+          </w:p>
+        </w:tc>
+        <w:tc>
+          <w:tcPr>
+            <w:tcW w:w="3544" w:type="dxa"/>
+          </w:tcPr>
+          <w:p>
+            <w:pPr>
+              <w:rPr>
+                <w:szCs w:val="22"/>
+              </w:rPr>
+            </w:pPr>
           </w:p>
         </w:tc>
         <w:tc>
@@ -667,10 +761,10 @@
           <w:p>
             <w:pPr>
               <w:rPr>
-                <w:sz w:val="20"/>
-                <w:szCs w:val="20"/>
-              </w:rPr>
-            </w:pPr>
+                <w:szCs w:val="22"/>
+              </w:rPr>
+            </w:pPr>
+            <w:proofErr w:type="spellStart"/>
             <w:r>
               <w:rPr>
                 <w:rFonts w:ascii="맑은 고딕" w:eastAsia="맑은 고딕" w:hAnsi="맑은 고딕" w:hint="eastAsia"/>
@@ -678,29 +772,37 @@
                 <w:sz w:val="20"/>
                 <w:szCs w:val="20"/>
               </w:rPr>
-              <w:t>를 출력한다.</w:t>
-            </w:r>
-            <w:r>
-              <w:rPr>
-                <w:rFonts w:hint="eastAsia"/>
-                <w:sz w:val="20"/>
-                <w:szCs w:val="20"/>
-              </w:rPr>
-              <w:t xml:space="preserve"> </w:t>
-            </w:r>
-            <w:r>
-              <w:rPr>
-                <w:rFonts w:hint="eastAsia"/>
-                <w:sz w:val="20"/>
-                <w:szCs w:val="20"/>
-              </w:rPr>
-              <w:t>(출력파일에 작성)</w:t>
+              <w:t>를</w:t>
+            </w:r>
+            <w:proofErr w:type="spellEnd"/>
+            <w:r>
+              <w:rPr>
+                <w:rFonts w:ascii="맑은 고딕" w:eastAsia="맑은 고딕" w:hAnsi="맑은 고딕" w:hint="eastAsia"/>
+                <w:color w:val="000000"/>
+                <w:sz w:val="20"/>
+                <w:szCs w:val="20"/>
+              </w:rPr>
+              <w:t xml:space="preserve"> 출력한다.</w:t>
+            </w:r>
+            <w:r>
+              <w:rPr>
+                <w:rFonts w:hint="eastAsia"/>
+                <w:sz w:val="20"/>
+                <w:szCs w:val="20"/>
+              </w:rPr>
+              <w:t xml:space="preserve"> (출력파일에 작성)</w:t>
             </w:r>
           </w:p>
         </w:tc>
       </w:tr>
     </w:tbl>
-    <w:p/>
+    <w:p>
+      <w:pPr>
+        <w:rPr>
+          <w:rFonts w:hint="eastAsia"/>
+        </w:rPr>
+      </w:pPr>
+    </w:p>
     <w:p>
       <w:r>
         <w:rPr>
@@ -809,10 +911,15 @@
           <w:p>
             <w:pPr>
               <w:rPr>
-                <w:rFonts w:hint="eastAsia"/>
-                <w:szCs w:val="22"/>
-              </w:rPr>
-            </w:pPr>
+                <w:szCs w:val="22"/>
+              </w:rPr>
+            </w:pPr>
+            <w:r>
+              <w:rPr>
+                <w:rFonts w:hint="eastAsia"/>
+              </w:rPr>
+              <w:t xml:space="preserve">메뉴 선택 후, </w:t>
+            </w:r>
             <w:r>
               <w:rPr>
                 <w:rFonts w:hint="eastAsia"/>
@@ -915,7 +1022,6 @@
           <w:p>
             <w:pPr>
               <w:rPr>
-                <w:rFonts w:hint="eastAsia"/>
                 <w:szCs w:val="22"/>
               </w:rPr>
             </w:pPr>
@@ -932,7 +1038,6 @@
         </w:tc>
       </w:tr>
     </w:tbl>
-    <w:p/>
     <w:p>
       <w:pPr>
         <w:rPr>
@@ -1049,6 +1154,59 @@
           <w:p>
             <w:pPr>
               <w:rPr>
+                <w:rFonts w:hint="eastAsia"/>
+                <w:szCs w:val="22"/>
+              </w:rPr>
+            </w:pPr>
+            <w:r>
+              <w:rPr>
+                <w:rFonts w:hint="eastAsia"/>
+                <w:szCs w:val="22"/>
+              </w:rPr>
+              <w:t>메뉴를 선택한다.</w:t>
+            </w:r>
+          </w:p>
+        </w:tc>
+        <w:tc>
+          <w:tcPr>
+            <w:tcW w:w="3634" w:type="dxa"/>
+          </w:tcPr>
+          <w:p>
+            <w:pPr>
+              <w:rPr>
+                <w:szCs w:val="22"/>
+              </w:rPr>
+            </w:pPr>
+          </w:p>
+        </w:tc>
+      </w:tr>
+      <w:tr>
+        <w:tc>
+          <w:tcPr>
+            <w:tcW w:w="1838" w:type="dxa"/>
+          </w:tcPr>
+          <w:p>
+            <w:pPr>
+              <w:rPr>
+                <w:szCs w:val="22"/>
+              </w:rPr>
+            </w:pPr>
+            <w:r>
+              <w:rPr>
+                <w:rFonts w:hint="eastAsia"/>
+                <w:szCs w:val="22"/>
+              </w:rPr>
+              <w:t>2</w:t>
+            </w:r>
+          </w:p>
+        </w:tc>
+        <w:tc>
+          <w:tcPr>
+            <w:tcW w:w="3544" w:type="dxa"/>
+          </w:tcPr>
+          <w:p>
+            <w:pPr>
+              <w:rPr>
                 <w:szCs w:val="22"/>
               </w:rPr>
             </w:pPr>
@@ -1097,7 +1255,6 @@
           <w:p>
             <w:pPr>
               <w:rPr>
-                <w:rFonts w:hint="eastAsia"/>
                 <w:szCs w:val="22"/>
               </w:rPr>
             </w:pPr>
@@ -1114,7 +1271,13 @@
         </w:tc>
       </w:tr>
     </w:tbl>
-    <w:p/>
+    <w:p>
+      <w:pPr>
+        <w:rPr>
+          <w:rFonts w:hint="eastAsia"/>
+        </w:rPr>
+      </w:pPr>
+    </w:p>
     <w:p>
       <w:r>
         <w:rPr>
@@ -1328,7 +1491,6 @@
           <w:p>
             <w:pPr>
               <w:rPr>
-                <w:rFonts w:hint="eastAsia"/>
                 <w:szCs w:val="22"/>
               </w:rPr>
             </w:pPr>
@@ -1354,7 +1516,13 @@
         </w:tc>
       </w:tr>
     </w:tbl>
-    <w:p/>
+    <w:p>
+      <w:pPr>
+        <w:rPr>
+          <w:rFonts w:hint="eastAsia"/>
+        </w:rPr>
+      </w:pPr>
+    </w:p>
     <w:sectPr>
       <w:pgSz w:w="11906" w:h="16838"/>
       <w:pgMar w:top="1701" w:right="1440" w:bottom="1440" w:left="1440" w:header="851" w:footer="992" w:gutter="0"/>
@@ -2046,7 +2214,7 @@
   <w:style w:type="paragraph" w:default="1" w:styleId="a">
     <w:name w:val="Normal"/>
     <w:qFormat/>
-    <w:rsid w:val="000B101B"/>
+    <w:rsid w:val="007E4BD6"/>
     <w:pPr>
       <w:widowControl w:val="0"/>
       <w:wordWrap w:val="0"/>

</xml_diff>